<commit_message>
Finished first play test.
</commit_message>
<xml_diff>
--- a/Kata.docx
+++ b/Kata.docx
@@ -763,7 +763,7 @@
           <w:sz w:val="24"/>
           <w:szCs w:val="24"/>
         </w:rPr>
-        <w:t>CREAR UN POMODORO </w:t>
+        <w:t>CREAR UN POMODORO</w:t>
       </w:r>
     </w:p>
     <w:p>
@@ -881,7 +881,36 @@
           <w:sz w:val="24"/>
           <w:szCs w:val="24"/>
         </w:rPr>
-        <w:t>INICIAR - COMPLETAR UN POMODORO </w:t>
+        <w:t xml:space="preserve">INICIAR - COMPLETAR UN </w:t>
+      </w:r>
+      <w:proofErr w:type="gramStart"/>
+      <w:r>
+        <w:rPr>
+          <w:rFonts w:ascii="Calibri" w:eastAsia="Times New Roman" w:hAnsi="Calibri" w:cs="Calibri"/>
+          <w:color w:val="FFD966"/>
+          <w:sz w:val="24"/>
+          <w:szCs w:val="24"/>
+        </w:rPr>
+        <w:t>POMODORO </w:t>
+      </w:r>
+      <w:r>
+        <w:rPr>
+          <w:rFonts w:ascii="Calibri" w:eastAsia="Times New Roman" w:hAnsi="Calibri" w:cs="Calibri"/>
+          <w:color w:val="FFD966"/>
+          <w:sz w:val="24"/>
+          <w:szCs w:val="24"/>
+        </w:rPr>
+        <w:t xml:space="preserve"> -</w:t>
+      </w:r>
+      <w:proofErr w:type="gramEnd"/>
+      <w:r>
+        <w:rPr>
+          <w:rFonts w:ascii="Calibri" w:eastAsia="Times New Roman" w:hAnsi="Calibri" w:cs="Calibri"/>
+          <w:color w:val="FFD966"/>
+          <w:sz w:val="24"/>
+          <w:szCs w:val="24"/>
+        </w:rPr>
+        <w:t xml:space="preserve"> </w:t>
       </w:r>
     </w:p>
     <w:p>
@@ -1534,6 +1563,14 @@
       </w:r>
     </w:p>
     <w:p>
+      <w:pPr>
+        <w:rPr>
+          <w:rFonts w:ascii="Calibri" w:eastAsia="Times New Roman" w:hAnsi="Calibri" w:cs="Calibri"/>
+          <w:color w:val="ED7D31"/>
+          <w:sz w:val="16"/>
+          <w:szCs w:val="16"/>
+        </w:rPr>
+      </w:pPr>
       <w:r>
         <w:rPr>
           <w:rFonts w:ascii="Calibri" w:eastAsia="Times New Roman" w:hAnsi="Calibri" w:cs="Calibri"/>
@@ -1568,14 +1605,49 @@
         </w:rPr>
         <w:t xml:space="preserve">Variaciones: </w:t>
       </w:r>
-      <w:r>
+      <w:hyperlink r:id="rId5" w:history="1">
+        <w:r>
+          <w:rPr>
+            <w:rStyle w:val="Hipervnculo"/>
+            <w:rFonts w:ascii="Calibri" w:eastAsia="Times New Roman" w:hAnsi="Calibri" w:cs="Calibri"/>
+            <w:sz w:val="16"/>
+            <w:szCs w:val="16"/>
+          </w:rPr>
+          <w:t>https://github.com/12meses12katas/Diciembre-PomodoroKata</w:t>
+        </w:r>
+      </w:hyperlink>
+    </w:p>
+    <w:p>
+      <w:pPr>
         <w:rPr>
           <w:rFonts w:ascii="Calibri" w:eastAsia="Times New Roman" w:hAnsi="Calibri" w:cs="Calibri"/>
           <w:color w:val="ED7D31"/>
           <w:sz w:val="16"/>
           <w:szCs w:val="16"/>
         </w:rPr>
-        <w:t>https://github.com/12meses12katas/Diciembre-PomodoroKata</w:t>
+      </w:pPr>
+    </w:p>
+    <w:p>
+      <w:pPr>
+        <w:pStyle w:val="Ttulo"/>
+      </w:pPr>
+      <w:r>
+        <w:t>Estimación</w:t>
+      </w:r>
+    </w:p>
+    <w:p>
+      <w:r>
+        <w:t>TDD del problema: 3 horas</w:t>
+      </w:r>
+    </w:p>
+    <w:p>
+      <w:r>
+        <w:t>UI maquetado: 40 m</w:t>
+      </w:r>
+    </w:p>
+    <w:p>
+      <w:r>
+        <w:t>Implementación:  1 hora</w:t>
       </w:r>
     </w:p>
     <w:sectPr>
@@ -2030,6 +2102,63 @@
       <w:szCs w:val="24"/>
     </w:rPr>
   </w:style>
+  <w:style w:type="character" w:styleId="Hipervnculo">
+    <w:name w:val="Hyperlink"/>
+    <w:basedOn w:val="Fuentedeprrafopredeter"/>
+    <w:uiPriority w:val="99"/>
+    <w:unhideWhenUsed/>
+    <w:rsid w:val="003D1992"/>
+    <w:rPr>
+      <w:color w:val="0563C1" w:themeColor="hyperlink"/>
+      <w:u w:val="single"/>
+    </w:rPr>
+  </w:style>
+  <w:style w:type="character" w:styleId="Mencinsinresolver">
+    <w:name w:val="Unresolved Mention"/>
+    <w:basedOn w:val="Fuentedeprrafopredeter"/>
+    <w:uiPriority w:val="99"/>
+    <w:semiHidden/>
+    <w:unhideWhenUsed/>
+    <w:rsid w:val="003D1992"/>
+    <w:rPr>
+      <w:color w:val="605E5C"/>
+      <w:shd w:val="clear" w:color="auto" w:fill="E1DFDD"/>
+    </w:rPr>
+  </w:style>
+  <w:style w:type="paragraph" w:styleId="Ttulo">
+    <w:name w:val="Title"/>
+    <w:basedOn w:val="Normal"/>
+    <w:next w:val="Normal"/>
+    <w:link w:val="TtuloCar"/>
+    <w:uiPriority w:val="10"/>
+    <w:qFormat/>
+    <w:rsid w:val="003D1992"/>
+    <w:pPr>
+      <w:spacing w:after="0" w:line="240" w:lineRule="auto"/>
+      <w:contextualSpacing/>
+    </w:pPr>
+    <w:rPr>
+      <w:rFonts w:asciiTheme="majorHAnsi" w:eastAsiaTheme="majorEastAsia" w:hAnsiTheme="majorHAnsi" w:cstheme="majorBidi"/>
+      <w:spacing w:val="-10"/>
+      <w:kern w:val="28"/>
+      <w:sz w:val="56"/>
+      <w:szCs w:val="56"/>
+    </w:rPr>
+  </w:style>
+  <w:style w:type="character" w:customStyle="1" w:styleId="TtuloCar">
+    <w:name w:val="Título Car"/>
+    <w:basedOn w:val="Fuentedeprrafopredeter"/>
+    <w:link w:val="Ttulo"/>
+    <w:uiPriority w:val="10"/>
+    <w:rsid w:val="003D1992"/>
+    <w:rPr>
+      <w:rFonts w:asciiTheme="majorHAnsi" w:eastAsiaTheme="majorEastAsia" w:hAnsiTheme="majorHAnsi" w:cstheme="majorBidi"/>
+      <w:spacing w:val="-10"/>
+      <w:kern w:val="28"/>
+      <w:sz w:val="56"/>
+      <w:szCs w:val="56"/>
+    </w:rPr>
+  </w:style>
 </w:styles>
 </file>
 

</xml_diff>